<commit_message>
Minor correction to doc.
</commit_message>
<xml_diff>
--- a/design/authentication/ID Auth Response Builder.docx
+++ b/design/authentication/ID Auth Response Builder.docx
@@ -401,7 +401,13 @@
         <w:rPr>
           <w:sz w:val="24"/>
         </w:rPr>
-        <w:t xml:space="preserve">equest (single or multi-factor), a generic AuthResponse is sent back to the TSP, details are as below </w:t>
+        <w:t>equest (single or multi-factor), a generic AuthResponse is sent back t</w:t>
+      </w:r>
+      <w:r>
+        <w:rPr>
+          <w:sz w:val="24"/>
+        </w:rPr>
+        <w:t>o the TSP, details are as below</w:t>
       </w:r>
       <w:r>
         <w:rPr>
@@ -1844,7 +1850,7 @@
     </w:p>
     <w:p>
       <w:pPr>
-        <w:pStyle w:val="Heading3"/>
+        <w:pStyle w:val="Heading2"/>
       </w:pPr>
       <w:bookmarkStart w:id="0" w:name="_Toc528334115"/>
       <w:r>
@@ -2162,8 +2168,27 @@
           <w:sz w:val="24"/>
         </w:rPr>
       </w:pPr>
-      <w:bookmarkStart w:id="1" w:name="_GoBack"/>
-      <w:bookmarkEnd w:id="1"/>
+    </w:p>
+    <w:p>
+      <w:pPr>
+        <w:pStyle w:val="ListParagraph"/>
+        <w:keepNext/>
+        <w:keepLines/>
+        <w:numPr>
+          <w:ilvl w:val="1"/>
+          <w:numId w:val="5"/>
+        </w:numPr>
+        <w:spacing w:before="40" w:after="0"/>
+        <w:contextualSpacing w:val="0"/>
+        <w:outlineLvl w:val="1"/>
+        <w:rPr>
+          <w:rFonts w:asciiTheme="majorHAnsi" w:eastAsiaTheme="majorEastAsia" w:hAnsiTheme="majorHAnsi" w:cstheme="majorBidi"/>
+          <w:vanish/>
+          <w:color w:val="2F5496" w:themeColor="accent1" w:themeShade="BF"/>
+          <w:sz w:val="26"/>
+          <w:szCs w:val="26"/>
+        </w:rPr>
+      </w:pPr>
     </w:p>
     <w:p>
       <w:pPr>
@@ -2173,8 +2198,9 @@
           <w:numId w:val="5"/>
         </w:numPr>
       </w:pPr>
-      <w:r>
-        <w:lastRenderedPageBreak/>
+      <w:bookmarkStart w:id="1" w:name="_GoBack"/>
+      <w:bookmarkEnd w:id="1"/>
+      <w:r>
         <w:t>Class Diagram</w:t>
       </w:r>
       <w:r>
@@ -4231,7 +4257,7 @@
 </file>
 
 <file path=customXml/itemProps1.xml><?xml version="1.0" encoding="utf-8"?>
-<ds:datastoreItem xmlns:ds="http://schemas.openxmlformats.org/officeDocument/2006/customXml" ds:itemID="{0B8492CB-EE08-4725-B1D2-C8CDAD5213BA}">
+<ds:datastoreItem xmlns:ds="http://schemas.openxmlformats.org/officeDocument/2006/customXml" ds:itemID="{955F5A8A-CFF4-44A9-9C16-70DB00C0F8D4}">
   <ds:schemaRefs>
     <ds:schemaRef ds:uri="http://schemas.openxmlformats.org/officeDocument/2006/bibliography"/>
   </ds:schemaRefs>

</xml_diff>

<commit_message>
Updated usage data bits in auth response builder.
</commit_message>
<xml_diff>
--- a/design/authentication/ID Auth Response Builder.docx
+++ b/design/authentication/ID Auth Response Builder.docx
@@ -1995,221 +1995,8 @@
       </w:pPr>
       <w:r>
         <w:rPr>
-          <w:noProof/>
-          <w:sz w:val="24"/>
-        </w:rPr>
-        <w:drawing>
-          <wp:inline distT="0" distB="0" distL="0" distR="0" wp14:anchorId="1FE4A616" wp14:editId="21C44B13">
-            <wp:extent cx="5943600" cy="2857855"/>
-            <wp:effectExtent l="0" t="0" r="0" b="0"/>
-            <wp:docPr id="2" name="Picture 2" descr="D:\Dev\MindTree-Projects\MOSIP\IDA\docs\Demo Usage Matched Data Bits\USAGE_DATA1.JPG"/>
-            <wp:cNvGraphicFramePr>
-              <a:graphicFrameLocks xmlns:a="http://schemas.openxmlformats.org/drawingml/2006/main" noChangeAspect="1"/>
-            </wp:cNvGraphicFramePr>
-            <a:graphic xmlns:a="http://schemas.openxmlformats.org/drawingml/2006/main">
-              <a:graphicData uri="http://schemas.openxmlformats.org/drawingml/2006/picture">
-                <pic:pic xmlns:pic="http://schemas.openxmlformats.org/drawingml/2006/picture">
-                  <pic:nvPicPr>
-                    <pic:cNvPr id="0" name="Picture 2" descr="D:\Dev\MindTree-Projects\MOSIP\IDA\docs\Demo Usage Matched Data Bits\USAGE_DATA1.JPG"/>
-                    <pic:cNvPicPr>
-                      <a:picLocks noChangeAspect="1" noChangeArrowheads="1"/>
-                    </pic:cNvPicPr>
-                  </pic:nvPicPr>
-                  <pic:blipFill rotWithShape="1">
-                    <a:blip r:embed="rId8">
-                      <a:extLst>
-                        <a:ext uri="{28A0092B-C50C-407E-A947-70E740481C1C}">
-                          <a14:useLocalDpi xmlns:a14="http://schemas.microsoft.com/office/drawing/2010/main" val="0"/>
-                        </a:ext>
-                      </a:extLst>
-                    </a:blip>
-                    <a:srcRect l="4572" r="5411" b="23051"/>
-                    <a:stretch/>
-                  </pic:blipFill>
-                  <pic:spPr bwMode="auto">
-                    <a:xfrm>
-                      <a:off x="0" y="0"/>
-                      <a:ext cx="5943600" cy="2857855"/>
-                    </a:xfrm>
-                    <a:prstGeom prst="rect">
-                      <a:avLst/>
-                    </a:prstGeom>
-                    <a:noFill/>
-                    <a:ln>
-                      <a:noFill/>
-                    </a:ln>
-                    <a:extLst>
-                      <a:ext uri="{53640926-AAD7-44D8-BBD7-CCE9431645EC}">
-                        <a14:shadowObscured xmlns:a14="http://schemas.microsoft.com/office/drawing/2010/main"/>
-                      </a:ext>
-                    </a:extLst>
-                  </pic:spPr>
-                </pic:pic>
-              </a:graphicData>
-            </a:graphic>
-          </wp:inline>
-        </w:drawing>
-      </w:r>
-    </w:p>
-    <w:p>
-      <w:pPr>
-        <w:rPr>
-          <w:sz w:val="24"/>
-        </w:rPr>
-      </w:pPr>
-    </w:p>
-    <w:p>
-      <w:pPr>
-        <w:rPr>
-          <w:sz w:val="24"/>
-        </w:rPr>
-      </w:pPr>
-      <w:r>
-        <w:rPr>
-          <w:sz w:val="24"/>
-        </w:rPr>
-        <w:t>Below are the mappings used for the ‘</w:t>
-      </w:r>
-      <w:r>
-        <w:rPr>
-          <w:b/>
-          <w:sz w:val="24"/>
-        </w:rPr>
-        <w:t>Matched authentication data bits</w:t>
-      </w:r>
-      <w:r>
-        <w:rPr>
-          <w:sz w:val="24"/>
-        </w:rPr>
-        <w:t>’ that span 9-16 hex digits:</w:t>
-      </w:r>
-    </w:p>
-    <w:p>
-      <w:pPr>
-        <w:rPr>
-          <w:sz w:val="24"/>
-        </w:rPr>
-      </w:pPr>
-      <w:r>
-        <w:rPr>
-          <w:noProof/>
-          <w:sz w:val="24"/>
-        </w:rPr>
-        <w:drawing>
-          <wp:inline distT="0" distB="0" distL="0" distR="0" wp14:anchorId="03A800DE" wp14:editId="5F35E88A">
-            <wp:extent cx="5943600" cy="2887594"/>
-            <wp:effectExtent l="0" t="0" r="0" b="8255"/>
-            <wp:docPr id="3" name="Picture 3" descr="D:\Dev\MindTree-Projects\MOSIP\IDA\docs\Demo Usage Matched Data Bits\USAGE_DATA2.JPG"/>
-            <wp:cNvGraphicFramePr>
-              <a:graphicFrameLocks xmlns:a="http://schemas.openxmlformats.org/drawingml/2006/main" noChangeAspect="1"/>
-            </wp:cNvGraphicFramePr>
-            <a:graphic xmlns:a="http://schemas.openxmlformats.org/drawingml/2006/main">
-              <a:graphicData uri="http://schemas.openxmlformats.org/drawingml/2006/picture">
-                <pic:pic xmlns:pic="http://schemas.openxmlformats.org/drawingml/2006/picture">
-                  <pic:nvPicPr>
-                    <pic:cNvPr id="0" name="Picture 5" descr="D:\Dev\MindTree-Projects\MOSIP\IDA\docs\Demo Usage Matched Data Bits\USAGE_DATA2.JPG"/>
-                    <pic:cNvPicPr>
-                      <a:picLocks noChangeAspect="1" noChangeArrowheads="1"/>
-                    </pic:cNvPicPr>
-                  </pic:nvPicPr>
-                  <pic:blipFill rotWithShape="1">
-                    <a:blip r:embed="rId9">
-                      <a:extLst>
-                        <a:ext uri="{28A0092B-C50C-407E-A947-70E740481C1C}">
-                          <a14:useLocalDpi xmlns:a14="http://schemas.microsoft.com/office/drawing/2010/main" val="0"/>
-                        </a:ext>
-                      </a:extLst>
-                    </a:blip>
-                    <a:srcRect l="4167" r="5234" b="21748"/>
-                    <a:stretch/>
-                  </pic:blipFill>
-                  <pic:spPr bwMode="auto">
-                    <a:xfrm>
-                      <a:off x="0" y="0"/>
-                      <a:ext cx="5943600" cy="2887594"/>
-                    </a:xfrm>
-                    <a:prstGeom prst="rect">
-                      <a:avLst/>
-                    </a:prstGeom>
-                    <a:noFill/>
-                    <a:ln>
-                      <a:noFill/>
-                    </a:ln>
-                    <a:extLst>
-                      <a:ext uri="{53640926-AAD7-44D8-BBD7-CCE9431645EC}">
-                        <a14:shadowObscured xmlns:a14="http://schemas.microsoft.com/office/drawing/2010/main"/>
-                      </a:ext>
-                    </a:extLst>
-                  </pic:spPr>
-                </pic:pic>
-              </a:graphicData>
-            </a:graphic>
-          </wp:inline>
-        </w:drawing>
-      </w:r>
-    </w:p>
-    <w:p>
-      <w:pPr>
-        <w:rPr>
-          <w:sz w:val="24"/>
-        </w:rPr>
-      </w:pPr>
-    </w:p>
-    <w:p>
-      <w:pPr>
-        <w:rPr>
-          <w:sz w:val="24"/>
-        </w:rPr>
-      </w:pPr>
-    </w:p>
-    <w:p>
-      <w:pPr>
-        <w:rPr>
-          <w:sz w:val="24"/>
-        </w:rPr>
-      </w:pPr>
-    </w:p>
-    <w:p>
-      <w:pPr>
-        <w:pStyle w:val="ListParagraph"/>
-        <w:keepNext/>
-        <w:keepLines/>
-        <w:numPr>
-          <w:ilvl w:val="1"/>
-          <w:numId w:val="5"/>
-        </w:numPr>
-        <w:spacing w:before="40" w:after="0"/>
-        <w:contextualSpacing w:val="0"/>
-        <w:outlineLvl w:val="1"/>
-        <w:rPr>
-          <w:rFonts w:asciiTheme="majorHAnsi" w:eastAsiaTheme="majorEastAsia" w:hAnsiTheme="majorHAnsi" w:cstheme="majorBidi"/>
-          <w:vanish/>
-          <w:color w:val="2F5496" w:themeColor="accent1" w:themeShade="BF"/>
-          <w:sz w:val="26"/>
-          <w:szCs w:val="26"/>
-        </w:rPr>
-      </w:pPr>
-    </w:p>
-    <w:p>
-      <w:pPr>
-        <w:pStyle w:val="Heading2"/>
-        <w:numPr>
-          <w:ilvl w:val="1"/>
-          <w:numId w:val="5"/>
-        </w:numPr>
-      </w:pPr>
-      <w:bookmarkStart w:id="1" w:name="_GoBack"/>
-      <w:bookmarkEnd w:id="1"/>
-      <w:r>
-        <w:t>Class Diagram</w:t>
-      </w:r>
-      <w:r>
-        <w:t>:</w:t>
-      </w:r>
-    </w:p>
-    <w:p/>
-    <w:p>
-      <w:r>
+          <w:sz w:val="24"/>
+        </w:rPr>
         <w:pict>
           <v:shapetype id="_x0000_t75" coordsize="21600,21600" o:spt="75" o:preferrelative="t" path="m@4@5l@4@11@9@11@9@5xe" filled="f" stroked="f">
             <v:stroke joinstyle="miter"/>
@@ -2230,6 +2017,126 @@
             <v:path o:extrusionok="f" gradientshapeok="t" o:connecttype="rect"/>
             <o:lock v:ext="edit" aspectratio="t"/>
           </v:shapetype>
+          <v:shape id="_x0000_i1026" type="#_x0000_t75" style="width:467.5pt;height:263pt">
+            <v:imagedata r:id="rId8" o:title="Identity_Auth_used_data_bits"/>
+          </v:shape>
+        </w:pict>
+      </w:r>
+    </w:p>
+    <w:p>
+      <w:pPr>
+        <w:rPr>
+          <w:sz w:val="24"/>
+        </w:rPr>
+      </w:pPr>
+    </w:p>
+    <w:p>
+      <w:pPr>
+        <w:rPr>
+          <w:sz w:val="24"/>
+        </w:rPr>
+      </w:pPr>
+      <w:r>
+        <w:rPr>
+          <w:sz w:val="24"/>
+        </w:rPr>
+        <w:t>Below are the mappings used for the ‘</w:t>
+      </w:r>
+      <w:r>
+        <w:rPr>
+          <w:b/>
+          <w:sz w:val="24"/>
+        </w:rPr>
+        <w:t>Matched authentication data bits</w:t>
+      </w:r>
+      <w:r>
+        <w:rPr>
+          <w:sz w:val="24"/>
+        </w:rPr>
+        <w:t>’ that span 9-16 hex digits:</w:t>
+      </w:r>
+    </w:p>
+    <w:p>
+      <w:pPr>
+        <w:rPr>
+          <w:sz w:val="24"/>
+        </w:rPr>
+      </w:pPr>
+      <w:r>
+        <w:rPr>
+          <w:noProof/>
+          <w:sz w:val="24"/>
+        </w:rPr>
+        <w:pict>
+          <v:shape id="_x0000_i1027" type="#_x0000_t75" style="width:467.5pt;height:263pt">
+            <v:imagedata r:id="rId9" o:title="Identity_Auth_matched_data_bits"/>
+          </v:shape>
+        </w:pict>
+      </w:r>
+      <w:bookmarkStart w:id="1" w:name="_GoBack"/>
+    </w:p>
+    <w:bookmarkEnd w:id="1"/>
+    <w:p>
+      <w:pPr>
+        <w:rPr>
+          <w:sz w:val="24"/>
+        </w:rPr>
+      </w:pPr>
+    </w:p>
+    <w:p>
+      <w:pPr>
+        <w:rPr>
+          <w:sz w:val="24"/>
+        </w:rPr>
+      </w:pPr>
+    </w:p>
+    <w:p>
+      <w:pPr>
+        <w:rPr>
+          <w:sz w:val="24"/>
+        </w:rPr>
+      </w:pPr>
+    </w:p>
+    <w:p>
+      <w:pPr>
+        <w:pStyle w:val="ListParagraph"/>
+        <w:keepNext/>
+        <w:keepLines/>
+        <w:numPr>
+          <w:ilvl w:val="1"/>
+          <w:numId w:val="5"/>
+        </w:numPr>
+        <w:spacing w:before="40" w:after="0"/>
+        <w:contextualSpacing w:val="0"/>
+        <w:outlineLvl w:val="1"/>
+        <w:rPr>
+          <w:rFonts w:asciiTheme="majorHAnsi" w:eastAsiaTheme="majorEastAsia" w:hAnsiTheme="majorHAnsi" w:cstheme="majorBidi"/>
+          <w:vanish/>
+          <w:color w:val="2F5496" w:themeColor="accent1" w:themeShade="BF"/>
+          <w:sz w:val="26"/>
+          <w:szCs w:val="26"/>
+        </w:rPr>
+      </w:pPr>
+    </w:p>
+    <w:p>
+      <w:pPr>
+        <w:pStyle w:val="Heading2"/>
+        <w:numPr>
+          <w:ilvl w:val="1"/>
+          <w:numId w:val="5"/>
+        </w:numPr>
+      </w:pPr>
+      <w:r>
+        <w:t>Class Diagram</w:t>
+      </w:r>
+      <w:r>
+        <w:t>:</w:t>
+      </w:r>
+    </w:p>
+    <w:p/>
+    <w:p>
+      <w:r>
+        <w:pict>
           <v:shape id="_x0000_i1025" type="#_x0000_t75" style="width:528.5pt;height:490.5pt">
             <v:imagedata r:id="rId10" o:title="AuthResponseBuilder-ClassDiagram"/>
           </v:shape>
@@ -2256,7 +2163,6 @@
         <w:rPr>
           <w:noProof/>
         </w:rPr>
-        <w:lastRenderedPageBreak/>
         <w:t>Sequence Diagram:</w:t>
       </w:r>
     </w:p>
@@ -4257,7 +4163,7 @@
 </file>
 
 <file path=customXml/itemProps1.xml><?xml version="1.0" encoding="utf-8"?>
-<ds:datastoreItem xmlns:ds="http://schemas.openxmlformats.org/officeDocument/2006/customXml" ds:itemID="{955F5A8A-CFF4-44A9-9C16-70DB00C0F8D4}">
+<ds:datastoreItem xmlns:ds="http://schemas.openxmlformats.org/officeDocument/2006/customXml" ds:itemID="{7193F44E-113E-4079-AB02-998B1A34F4C0}">
   <ds:schemaRefs>
     <ds:schemaRef ds:uri="http://schemas.openxmlformats.org/officeDocument/2006/bibliography"/>
   </ds:schemaRefs>

</xml_diff>